<commit_message>
Updated feedback for demo1
</commit_message>
<xml_diff>
--- a/Docs/Feedback van de demo1.docx
+++ b/Docs/Feedback van de demo1.docx
@@ -5,20 +5,11 @@
     <w:p>
       <w:pPr>
         <w:pStyle w:val="Heading1"/>
-        <w:rPr>
-          <w:lang w:val="en-GB"/>
-        </w:rPr>
       </w:pPr>
       <w:r>
-        <w:rPr>
-          <w:lang w:val="en-GB"/>
-        </w:rPr>
         <w:t>Feedback van de demo:</w:t>
       </w:r>
       <w:r>
-        <w:rPr>
-          <w:lang w:val="en-GB"/>
-        </w:rPr>
         <w:tab/>
       </w:r>
     </w:p>
@@ -65,49 +56,22 @@
     </w:p>
     <w:p>
       <w:r>
-        <w:t xml:space="preserve">Nederlandse manier van schrijven gebruiken (bijvoorbeeld: inputfield, </w:t>
-      </w:r>
-      <w:proofErr w:type="spellStart"/>
-      <w:r>
-        <w:t>unlockbutton</w:t>
-      </w:r>
-      <w:proofErr w:type="spellEnd"/>
-      <w:r>
-        <w:t>).</w:t>
+        <w:t>Nederlandse manier van schrijven gebruiken (bijvoorbeeld: inputfield, unlockbutton).</w:t>
       </w:r>
     </w:p>
     <w:p>
       <w:r>
-        <w:t xml:space="preserve">Geen </w:t>
-      </w:r>
-      <w:proofErr w:type="spellStart"/>
-      <w:r>
-        <w:t>lorem</w:t>
-      </w:r>
-      <w:proofErr w:type="spellEnd"/>
-      <w:r>
-        <w:t xml:space="preserve"> </w:t>
-      </w:r>
-      <w:proofErr w:type="spellStart"/>
-      <w:r>
-        <w:t>ipsum</w:t>
-      </w:r>
-      <w:proofErr w:type="spellEnd"/>
-      <w:r>
-        <w:t xml:space="preserve"> in de </w:t>
-      </w:r>
-      <w:proofErr w:type="spellStart"/>
-      <w:r>
-        <w:t>wireframe</w:t>
-      </w:r>
-      <w:proofErr w:type="spellEnd"/>
-      <w:r>
-        <w:t xml:space="preserve"> die je laat zien aan de opdrachtgever.</w:t>
+        <w:t>Geen lorem ipsum in de wireframe die je laat zien aan de opdrachtgever.</w:t>
       </w:r>
     </w:p>
     <w:p>
       <w:r>
         <w:t>Ons idee minder abstract.</w:t>
+      </w:r>
+    </w:p>
+    <w:p>
+      <w:r>
+        <w:t>Geen (QR-)code maar “QR-code en code” of “code en QR-code”</w:t>
       </w:r>
     </w:p>
     <w:sectPr>

</xml_diff>